<commit_message>
Ready to submit to LS
</commit_message>
<xml_diff>
--- a/Project 1 Rubric.docx
+++ b/Project 1 Rubric.docx
@@ -135,6 +135,9 @@
             <w:pPr>
               <w:jc w:val="center"/>
             </w:pPr>
+            <w:r>
+              <w:t>1</w:t>
+            </w:r>
           </w:p>
         </w:tc>
       </w:tr>
@@ -170,6 +173,9 @@
             <w:pPr>
               <w:jc w:val="center"/>
             </w:pPr>
+            <w:r>
+              <w:t>2</w:t>
+            </w:r>
           </w:p>
         </w:tc>
       </w:tr>
@@ -244,6 +250,9 @@
             <w:pPr>
               <w:jc w:val="center"/>
             </w:pPr>
+            <w:r>
+              <w:t>3</w:t>
+            </w:r>
           </w:p>
         </w:tc>
       </w:tr>
@@ -286,6 +295,9 @@
             <w:pPr>
               <w:jc w:val="center"/>
             </w:pPr>
+            <w:r>
+              <w:t>2</w:t>
+            </w:r>
           </w:p>
         </w:tc>
       </w:tr>
@@ -308,8 +320,6 @@
             <w:r>
               <w:t>Required fields are present on view profile page</w:t>
             </w:r>
-            <w:bookmarkStart w:id="0" w:name="_GoBack"/>
-            <w:bookmarkEnd w:id="0"/>
           </w:p>
         </w:tc>
         <w:tc>
@@ -333,6 +343,9 @@
             <w:pPr>
               <w:jc w:val="center"/>
             </w:pPr>
+            <w:r>
+              <w:t>3</w:t>
+            </w:r>
           </w:p>
         </w:tc>
       </w:tr>
@@ -375,6 +388,9 @@
             <w:pPr>
               <w:jc w:val="center"/>
             </w:pPr>
+            <w:r>
+              <w:t>1</w:t>
+            </w:r>
           </w:p>
         </w:tc>
       </w:tr>
@@ -417,6 +433,9 @@
             <w:pPr>
               <w:jc w:val="center"/>
             </w:pPr>
+            <w:r>
+              <w:t>1</w:t>
+            </w:r>
           </w:p>
         </w:tc>
       </w:tr>
@@ -459,6 +478,9 @@
             <w:pPr>
               <w:jc w:val="center"/>
             </w:pPr>
+            <w:r>
+              <w:t>1</w:t>
+            </w:r>
           </w:p>
         </w:tc>
       </w:tr>
@@ -501,6 +523,9 @@
             <w:pPr>
               <w:jc w:val="center"/>
             </w:pPr>
+            <w:r>
+              <w:t>2</w:t>
+            </w:r>
           </w:p>
         </w:tc>
       </w:tr>
@@ -543,6 +568,9 @@
             <w:pPr>
               <w:jc w:val="center"/>
             </w:pPr>
+            <w:r>
+              <w:t>3</w:t>
+            </w:r>
           </w:p>
         </w:tc>
       </w:tr>
@@ -585,6 +613,9 @@
             <w:pPr>
               <w:jc w:val="center"/>
             </w:pPr>
+            <w:r>
+              <w:t>1</w:t>
+            </w:r>
           </w:p>
         </w:tc>
       </w:tr>
@@ -627,6 +658,9 @@
             <w:pPr>
               <w:jc w:val="center"/>
             </w:pPr>
+            <w:r>
+              <w:t>3</w:t>
+            </w:r>
           </w:p>
         </w:tc>
       </w:tr>
@@ -667,6 +701,9 @@
               <w:keepNext/>
               <w:jc w:val="center"/>
             </w:pPr>
+            <w:r>
+              <w:t>4</w:t>
+            </w:r>
           </w:p>
         </w:tc>
       </w:tr>
@@ -707,6 +744,9 @@
               <w:keepNext/>
               <w:jc w:val="center"/>
             </w:pPr>
+            <w:r>
+              <w:t>3</w:t>
+            </w:r>
           </w:p>
         </w:tc>
       </w:tr>
@@ -795,7 +835,11 @@
             </w:r>
           </w:p>
           <w:p/>
-          <w:p/>
+          <w:p>
+            <w:r>
+              <w:t>I didn’t have a device to test the calling/texting/emailing/taking picture but as far as I can tell it should work.</w:t>
+            </w:r>
+          </w:p>
           <w:p/>
         </w:tc>
         <w:tc>
@@ -874,6 +918,9 @@
             <w:pPr>
               <w:jc w:val="center"/>
             </w:pPr>
+            <w:r>
+              <w:t>30</w:t>
+            </w:r>
           </w:p>
         </w:tc>
       </w:tr>
@@ -939,7 +986,25 @@
         <w:t>:</w:t>
       </w:r>
     </w:p>
-    <w:p/>
+    <w:p>
+      <w:r>
+        <w:t>EVALUATION:</w:t>
+      </w:r>
+    </w:p>
+    <w:p>
+      <w:r>
+        <w:t xml:space="preserve">I had a bit of a rough time getting started. I was having a lot of issues with the SplitView controller and using Models so I went back to simpler methods of using a TableView controller and hard-coded data. </w:t>
+      </w:r>
+      <w:r>
+        <w:lastRenderedPageBreak/>
+        <w:t xml:space="preserve">This project helped me a lot to understand both the difference of and implementation of Outlets and Actions. After getting through as far as I did with this project it has me more excited to implement Models and different Controllers. I’ve gotten a bit better at AutoLayout as well, but it will be really helpful to get more instruction on that. So far I do feel fairly comfortable with adding images and using the different gui objects that are provided in the </w:t>
+      </w:r>
+      <w:r>
+        <w:t>storyboard.</w:t>
+      </w:r>
+      <w:bookmarkStart w:id="0" w:name="_GoBack"/>
+      <w:bookmarkEnd w:id="0"/>
+    </w:p>
     <w:sectPr>
       <w:headerReference w:type="default" r:id="rId7"/>
       <w:pgSz w:w="12240" w:h="15840"/>

</xml_diff>